<commit_message>
java enums in config
</commit_message>
<xml_diff>
--- a/src/doc/minigameslib.docx
+++ b/src/doc/minigameslib.docx
@@ -29799,9 +29799,9 @@
       </w:tblPr>
       <w:tblGrid>
         <w:gridCol w:w="2283"/>
-        <w:gridCol w:w="2201"/>
-        <w:gridCol w:w="2174"/>
-        <w:gridCol w:w="2630"/>
+        <w:gridCol w:w="2198"/>
+        <w:gridCol w:w="2170"/>
+        <w:gridCol w:w="2637"/>
       </w:tblGrid>
       <w:tr>
         <w:trPr>
@@ -32765,6 +32765,164 @@
           </w:p>
         </w:tc>
       </w:tr>
+      <w:tr>
+        <w:tc>
+          <w:tcPr>
+            <w:cnfStyle w:val="001000000000" w:firstRow="0" w:lastRow="0" w:firstColumn="1" w:lastColumn="0" w:oddVBand="0" w:evenVBand="0" w:oddHBand="0" w:evenHBand="0" w:firstRowFirstColumn="0" w:firstRowLastColumn="0" w:lastRowFirstColumn="0" w:lastRowLastColumn="0"/>
+            <w:tcW w:w="1193" w:type="pct"/>
+          </w:tcPr>
+          <w:p>
+            <w:pPr>
+              <w:rPr>
+                <w:lang w:val="en-US"/>
+              </w:rPr>
+            </w:pPr>
+            <w:r>
+              <w:rPr>
+                <w:lang w:val="en-US"/>
+              </w:rPr>
+              <w:t>Enum</w:t>
+            </w:r>
+          </w:p>
+        </w:tc>
+        <w:tc>
+          <w:tcPr>
+            <w:tcW w:w="1203" w:type="pct"/>
+          </w:tcPr>
+          <w:p>
+            <w:pPr>
+              <w:cnfStyle w:val="000000000000" w:firstRow="0" w:lastRow="0" w:firstColumn="0" w:lastColumn="0" w:oddVBand="0" w:evenVBand="0" w:oddHBand="0" w:evenHBand="0" w:firstRowFirstColumn="0" w:firstRowLastColumn="0" w:lastRowFirstColumn="0" w:lastRowLastColumn="0"/>
+              <w:rPr>
+                <w:lang w:val="en-US"/>
+              </w:rPr>
+            </w:pPr>
+            <w:r>
+              <w:rPr>
+                <w:lang w:val="en-US"/>
+              </w:rPr>
+              <w:t>getJavaEnum</w:t>
+            </w:r>
+          </w:p>
+        </w:tc>
+        <w:tc>
+          <w:tcPr>
+            <w:tcW w:w="1188" w:type="pct"/>
+          </w:tcPr>
+          <w:p>
+            <w:pPr>
+              <w:cnfStyle w:val="000000000000" w:firstRow="0" w:lastRow="0" w:firstColumn="0" w:lastColumn="0" w:oddVBand="0" w:evenVBand="0" w:oddHBand="0" w:evenHBand="0" w:firstRowFirstColumn="0" w:firstRowLastColumn="0" w:lastRowFirstColumn="0" w:lastRowLastColumn="0"/>
+              <w:rPr>
+                <w:lang w:val="en-US"/>
+              </w:rPr>
+            </w:pPr>
+            <w:r>
+              <w:rPr>
+                <w:lang w:val="en-US"/>
+              </w:rPr>
+              <w:t>setJavaEnum</w:t>
+            </w:r>
+          </w:p>
+        </w:tc>
+        <w:tc>
+          <w:tcPr>
+            <w:tcW w:w="1416" w:type="pct"/>
+          </w:tcPr>
+          <w:p>
+            <w:pPr>
+              <w:cnfStyle w:val="000000000000" w:firstRow="0" w:lastRow="0" w:firstColumn="0" w:lastColumn="0" w:oddVBand="0" w:evenVBand="0" w:oddHBand="0" w:evenHBand="0" w:firstRowFirstColumn="0" w:firstRowLastColumn="0" w:lastRowFirstColumn="0" w:lastRowLastColumn="0"/>
+              <w:rPr>
+                <w:lang w:val="en-US"/>
+              </w:rPr>
+            </w:pPr>
+            <w:r>
+              <w:rPr>
+                <w:lang w:val="en-US"/>
+              </w:rPr>
+              <w:t>ConfigurationJavaEnum</w:t>
+            </w:r>
+          </w:p>
+        </w:tc>
+      </w:tr>
+      <w:tr>
+        <w:tc>
+          <w:tcPr>
+            <w:cnfStyle w:val="001000000000" w:firstRow="0" w:lastRow="0" w:firstColumn="1" w:lastColumn="0" w:oddVBand="0" w:evenVBand="0" w:oddHBand="0" w:evenHBand="0" w:firstRowFirstColumn="0" w:firstRowLastColumn="0" w:lastRowFirstColumn="0" w:lastRowLastColumn="0"/>
+            <w:tcW w:w="1193" w:type="pct"/>
+          </w:tcPr>
+          <w:p>
+            <w:pPr>
+              <w:rPr>
+                <w:lang w:val="en-US"/>
+              </w:rPr>
+            </w:pPr>
+            <w:r>
+              <w:rPr>
+                <w:lang w:val="en-US"/>
+              </w:rPr>
+              <w:t>Enum[]</w:t>
+            </w:r>
+          </w:p>
+        </w:tc>
+        <w:tc>
+          <w:tcPr>
+            <w:tcW w:w="1203" w:type="pct"/>
+          </w:tcPr>
+          <w:p>
+            <w:pPr>
+              <w:cnfStyle w:val="000000000000" w:firstRow="0" w:lastRow="0" w:firstColumn="0" w:lastColumn="0" w:oddVBand="0" w:evenVBand="0" w:oddHBand="0" w:evenHBand="0" w:firstRowFirstColumn="0" w:firstRowLastColumn="0" w:lastRowFirstColumn="0" w:lastRowLastColumn="0"/>
+              <w:rPr>
+                <w:lang w:val="en-US"/>
+              </w:rPr>
+            </w:pPr>
+            <w:r>
+              <w:rPr>
+                <w:lang w:val="en-US"/>
+              </w:rPr>
+              <w:t>getJavaEnumList</w:t>
+            </w:r>
+          </w:p>
+        </w:tc>
+        <w:tc>
+          <w:tcPr>
+            <w:tcW w:w="1188" w:type="pct"/>
+          </w:tcPr>
+          <w:p>
+            <w:pPr>
+              <w:cnfStyle w:val="000000000000" w:firstRow="0" w:lastRow="0" w:firstColumn="0" w:lastColumn="0" w:oddVBand="0" w:evenVBand="0" w:oddHBand="0" w:evenHBand="0" w:firstRowFirstColumn="0" w:firstRowLastColumn="0" w:lastRowFirstColumn="0" w:lastRowLastColumn="0"/>
+              <w:rPr>
+                <w:lang w:val="en-US"/>
+              </w:rPr>
+            </w:pPr>
+            <w:r>
+              <w:rPr>
+                <w:lang w:val="en-US"/>
+              </w:rPr>
+              <w:t>setJavaEnumList</w:t>
+            </w:r>
+          </w:p>
+        </w:tc>
+        <w:tc>
+          <w:tcPr>
+            <w:tcW w:w="1416" w:type="pct"/>
+          </w:tcPr>
+          <w:p>
+            <w:pPr>
+              <w:cnfStyle w:val="000000000000" w:firstRow="0" w:lastRow="0" w:firstColumn="0" w:lastColumn="0" w:oddVBand="0" w:evenVBand="0" w:oddHBand="0" w:evenHBand="0" w:firstRowFirstColumn="0" w:firstRowLastColumn="0" w:lastRowFirstColumn="0" w:lastRowLastColumn="0"/>
+              <w:rPr>
+                <w:lang w:val="en-US"/>
+              </w:rPr>
+            </w:pPr>
+            <w:r>
+              <w:rPr>
+                <w:lang w:val="en-US"/>
+              </w:rPr>
+              <w:t>ConfigurationJavaEnumList</w:t>
+            </w:r>
+            <w:bookmarkStart w:id="73" w:name="_GoBack"/>
+            <w:bookmarkEnd w:id="73"/>
+          </w:p>
+        </w:tc>
+      </w:tr>
     </w:tbl>
     <w:p>
       <w:pPr>
@@ -32780,14 +32938,14 @@
           <w:lang w:val="en-US"/>
         </w:rPr>
       </w:pPr>
-      <w:bookmarkStart w:id="73" w:name="_Toc478736381"/>
+      <w:bookmarkStart w:id="74" w:name="_Toc478736381"/>
       <w:r>
         <w:rPr>
           <w:lang w:val="en-US"/>
         </w:rPr>
         <w:t>String substitution in paths</w:t>
       </w:r>
-      <w:bookmarkEnd w:id="73"/>
+      <w:bookmarkEnd w:id="74"/>
     </w:p>
     <w:p>
       <w:pPr>
@@ -32816,14 +32974,14 @@
           <w:lang w:val="en-US"/>
         </w:rPr>
       </w:pPr>
-      <w:bookmarkStart w:id="74" w:name="_Toc478736382"/>
+      <w:bookmarkStart w:id="75" w:name="_Toc478736382"/>
       <w:r>
         <w:rPr>
           <w:lang w:val="en-US"/>
         </w:rPr>
         <w:t>DataFragment</w:t>
       </w:r>
-      <w:bookmarkEnd w:id="74"/>
+      <w:bookmarkEnd w:id="75"/>
     </w:p>
     <w:p>
       <w:pPr>
@@ -32983,14 +33141,14 @@
           <w:lang w:val="en-US"/>
         </w:rPr>
       </w:pPr>
-      <w:bookmarkStart w:id="75" w:name="_Ref471463117"/>
+      <w:bookmarkStart w:id="76" w:name="_Ref471463117"/>
       <w:r>
         <w:rPr>
           <w:lang w:val="en-US"/>
         </w:rPr>
         <w:t>Using Plan objects with AnnotatedDataFragment</w:t>
       </w:r>
-      <w:bookmarkEnd w:id="75"/>
+      <w:bookmarkEnd w:id="76"/>
     </w:p>
     <w:p>
       <w:pPr>
@@ -33119,6 +33277,12 @@
           <w:rStyle w:val="CODE"/>
         </w:rPr>
         <w:br/>
+      </w:r>
+      <w:r>
+        <w:rPr>
+          <w:rStyle w:val="CODE"/>
+        </w:rPr>
+        <w:lastRenderedPageBreak/>
         <w:t xml:space="preserve">        </w:t>
       </w:r>
       <w:r>
@@ -33133,12 +33297,6 @@
           <w:rStyle w:val="CODE"/>
         </w:rPr>
         <w:br/>
-      </w:r>
-      <w:r>
-        <w:rPr>
-          <w:rStyle w:val="CODE"/>
-        </w:rPr>
-        <w:lastRenderedPageBreak/>
         <w:t xml:space="preserve">        {</w:t>
       </w:r>
       <w:r>
@@ -33859,339 +34017,343 @@
           <w:lang w:val="en-US"/>
         </w:rPr>
       </w:pPr>
-      <w:bookmarkStart w:id="76" w:name="_Toc478736383"/>
-      <w:r>
-        <w:rPr>
-          <w:lang w:val="en-US"/>
+      <w:bookmarkStart w:id="77" w:name="_Toc478736383"/>
+      <w:r>
+        <w:rPr>
+          <w:lang w:val="en-US"/>
+        </w:rPr>
+        <w:t>ConfigurationSection and sub path handling</w:t>
+      </w:r>
+      <w:bookmarkEnd w:id="77"/>
+    </w:p>
+    <w:p>
+      <w:pPr>
+        <w:rPr>
+          <w:lang w:val="en-US"/>
+        </w:rPr>
+      </w:pPr>
+      <w:r>
+        <w:rPr>
+          <w:lang w:val="en-US"/>
+        </w:rPr>
+        <w:t>TODO</w:t>
+      </w:r>
+    </w:p>
+    <w:p>
+      <w:pPr>
+        <w:rPr>
+          <w:lang w:val="en-US"/>
+        </w:rPr>
+      </w:pPr>
+    </w:p>
+    <w:p>
+      <w:pPr>
+        <w:pStyle w:val="berschrift3"/>
+        <w:rPr>
+          <w:lang w:val="en-US"/>
+        </w:rPr>
+      </w:pPr>
+      <w:bookmarkStart w:id="78" w:name="_Toc478736384"/>
+      <w:r>
+        <w:rPr>
+          <w:lang w:val="en-US"/>
+        </w:rPr>
+        <w:t>File comments</w:t>
+      </w:r>
+      <w:bookmarkEnd w:id="78"/>
+    </w:p>
+    <w:p>
+      <w:pPr>
+        <w:rPr>
+          <w:lang w:val="en-US"/>
+        </w:rPr>
+      </w:pPr>
+      <w:r>
+        <w:rPr>
+          <w:lang w:val="en-US"/>
+        </w:rPr>
+        <w:t>Using file comments on configuration enums is easy. Simply add the @ConfigComment annotation. It takes a string list with each string representing a single line.</w:t>
+      </w:r>
+    </w:p>
+    <w:p>
+      <w:pPr>
+        <w:rPr>
+          <w:lang w:val="en-US"/>
+        </w:rPr>
+      </w:pPr>
+      <w:r>
+        <w:rPr>
+          <w:lang w:val="en-US"/>
+        </w:rPr>
+        <w:t>Here is an example how to use it:</w:t>
+      </w:r>
+    </w:p>
+    <w:p>
+      <w:pPr>
+        <w:rPr>
+          <w:rStyle w:val="CODE"/>
+        </w:rPr>
+      </w:pPr>
+      <w:r>
+        <w:rPr>
+          <w:rStyle w:val="CODE"/>
+        </w:rPr>
+        <w:t xml:space="preserve">    @ConfigurationValues(path = “core”)</w:t>
+      </w:r>
+      <w:r>
+        <w:rPr>
+          <w:rStyle w:val="CODE"/>
+        </w:rPr>
+        <w:br/>
+        <w:t xml:space="preserve">    public enum MyConfig implements ConfigurationValueInterface</w:t>
+      </w:r>
+      <w:r>
+        <w:rPr>
+          <w:rStyle w:val="CODE"/>
+        </w:rPr>
+        <w:br/>
+        <w:t xml:space="preserve">    {</w:t>
+      </w:r>
+      <w:r>
+        <w:rPr>
+          <w:rStyle w:val="CODE"/>
+        </w:rPr>
+        <w:br/>
+        <w:t xml:space="preserve">        @ConfigurationBool(defaultValue = true)</w:t>
+      </w:r>
+      <w:r>
+        <w:rPr>
+          <w:rStyle w:val="CODE"/>
+        </w:rPr>
+        <w:br/>
+        <w:t xml:space="preserve">        @ConfigComment({</w:t>
+      </w:r>
+      <w:r>
+        <w:rPr>
+          <w:rStyle w:val="CODE"/>
+        </w:rPr>
+        <w:br/>
+        <w:t xml:space="preserve">            “this is the first line”,</w:t>
+      </w:r>
+      <w:r>
+        <w:rPr>
+          <w:rStyle w:val="CODE"/>
+        </w:rPr>
+        <w:br/>
+        <w:t xml:space="preserve">            “some other comment line”</w:t>
+      </w:r>
+      <w:r>
+        <w:rPr>
+          <w:rStyle w:val="CODE"/>
+        </w:rPr>
+        <w:br/>
+        <w:t xml:space="preserve">        })</w:t>
+      </w:r>
+      <w:r>
+        <w:rPr>
+          <w:rStyle w:val="CODE"/>
+        </w:rPr>
+        <w:br/>
+        <w:t xml:space="preserve">        MyCommandEnabled</w:t>
+      </w:r>
+      <w:r>
+        <w:rPr>
+          <w:rStyle w:val="CODE"/>
+        </w:rPr>
+        <w:br/>
+        <w:t xml:space="preserve">    }</w:t>
+      </w:r>
+    </w:p>
+    <w:p>
+      <w:pPr>
+        <w:rPr>
+          <w:lang w:val="en-US"/>
+        </w:rPr>
+      </w:pPr>
+      <w:r>
+        <w:rPr>
+          <w:lang w:val="en-US"/>
+        </w:rPr>
+        <w:t>The comment will be placed into the configuration file if there is no existing comment.</w:t>
+      </w:r>
+      <w:r>
+        <w:rPr>
+          <w:lang w:val="en-US"/>
+        </w:rPr>
+        <w:t xml:space="preserve"> You can add the comments to describe valid values and the meaning of your configuration value. This helps administrators editing your files.</w:t>
+      </w:r>
+    </w:p>
+    <w:p>
+      <w:pPr>
+        <w:rPr>
+          <w:lang w:val="en-US"/>
+        </w:rPr>
+      </w:pPr>
+      <w:r>
+        <w:rPr>
+          <w:lang w:val="en-US"/>
+        </w:rPr>
+        <w:t>A second option is to check the DataSection (f.e. in your own custom DataFragment implementation). If the DataSection is implementing CommentableDataSection you can cast it and use the methods “setSectionComments” or “setValueComments” to set a comment within your configuration file.</w:t>
+      </w:r>
+    </w:p>
+    <w:p>
+      <w:pPr>
+        <w:rPr>
+          <w:lang w:val="en-US"/>
+        </w:rPr>
+      </w:pPr>
+    </w:p>
+    <w:p>
+      <w:pPr>
+        <w:pStyle w:val="berschrift3"/>
+        <w:rPr>
+          <w:lang w:val="en-US"/>
+        </w:rPr>
+      </w:pPr>
+      <w:r>
+        <w:rPr>
+          <w:lang w:val="en-US"/>
+        </w:rPr>
+        <w:t xml:space="preserve">Value </w:t>
+      </w:r>
+      <w:r>
+        <w:rPr>
+          <w:lang w:val="en-US"/>
+        </w:rPr>
+        <w:t>validation</w:t>
+      </w:r>
+    </w:p>
+    <w:p>
+      <w:pPr>
+        <w:rPr>
+          <w:lang w:val="en-US"/>
+        </w:rPr>
+      </w:pPr>
+      <w:r>
+        <w:rPr>
+          <w:lang w:val="en-US"/>
+        </w:rPr>
+        <w:t>Configuration enumerations support validation through several annotations.</w:t>
+      </w:r>
+    </w:p>
+    <w:p>
+      <w:pPr>
+        <w:rPr>
+          <w:lang w:val="en-US"/>
+        </w:rPr>
+      </w:pPr>
+      <w:r>
+        <w:rPr>
+          <w:lang w:val="en-US"/>
+        </w:rPr>
+        <w:t>Simply add one or more annotations to your configuration enum and once you edit a configuration value you can invoke Method validate to check for invalid values.</w:t>
+      </w:r>
+    </w:p>
+    <w:p>
+      <w:pPr>
+        <w:rPr>
+          <w:lang w:val="en-US"/>
+        </w:rPr>
+      </w:pPr>
+      <w:r>
+        <w:rPr>
+          <w:rStyle w:val="CODE"/>
+        </w:rPr>
+        <w:t xml:space="preserve">    MyConfig.MyValue.setInt(55); </w:t>
+      </w:r>
+      <w:r>
+        <w:rPr>
+          <w:rStyle w:val="CODE"/>
+        </w:rPr>
+        <w:br/>
+        <w:t xml:space="preserve">    try</w:t>
+      </w:r>
+      <w:r>
+        <w:rPr>
+          <w:rStyle w:val="CODE"/>
+        </w:rPr>
+        <w:br/>
+        <w:t xml:space="preserve">    {</w:t>
+      </w:r>
+      <w:r>
+        <w:rPr>
+          <w:rStyle w:val="CODE"/>
+        </w:rPr>
+        <w:br/>
+        <w:t xml:space="preserve">        MyConfig.MyValue.validate();</w:t>
+      </w:r>
+      <w:r>
+        <w:rPr>
+          <w:rStyle w:val="CODE"/>
+        </w:rPr>
+        <w:br/>
+        <w:t xml:space="preserve">        MyConfig.MyValue.saveConfig();</w:t>
+      </w:r>
+      <w:r>
+        <w:rPr>
+          <w:rStyle w:val="CODE"/>
+        </w:rPr>
+        <w:br/>
+        <w:t xml:space="preserve">    }</w:t>
+      </w:r>
+      <w:r>
+        <w:rPr>
+          <w:rStyle w:val="CODE"/>
+        </w:rPr>
+        <w:br/>
+        <w:t xml:space="preserve">    catch (McException ex)</w:t>
+      </w:r>
+      <w:r>
+        <w:rPr>
+          <w:rStyle w:val="CODE"/>
+        </w:rPr>
+        <w:br/>
+        <w:t xml:space="preserve">    {</w:t>
+      </w:r>
+      <w:r>
+        <w:rPr>
+          <w:rStyle w:val="CODE"/>
+        </w:rPr>
+        <w:br/>
+        <w:t xml:space="preserve">        // will revert the changes made to MyValue</w:t>
+      </w:r>
+      <w:r>
+        <w:rPr>
+          <w:rStyle w:val="CODE"/>
+        </w:rPr>
+        <w:br/>
+        <w:t xml:space="preserve">        MyConfig.MyValue.rollbackConfig();</w:t>
+      </w:r>
+      <w:r>
+        <w:rPr>
+          <w:rStyle w:val="CODE"/>
+        </w:rPr>
+        <w:br/>
+      </w:r>
+      <w:r>
+        <w:rPr>
+          <w:rStyle w:val="CODE"/>
         </w:rPr>
         <w:lastRenderedPageBreak/>
-        <w:t>ConfigurationSection and sub path handling</w:t>
-      </w:r>
-      <w:bookmarkEnd w:id="76"/>
-    </w:p>
-    <w:p>
-      <w:pPr>
-        <w:rPr>
-          <w:lang w:val="en-US"/>
-        </w:rPr>
-      </w:pPr>
-      <w:r>
-        <w:rPr>
-          <w:lang w:val="en-US"/>
-        </w:rPr>
-        <w:t>TODO</w:t>
-      </w:r>
-    </w:p>
-    <w:p>
-      <w:pPr>
-        <w:rPr>
-          <w:lang w:val="en-US"/>
-        </w:rPr>
-      </w:pPr>
-    </w:p>
-    <w:p>
-      <w:pPr>
-        <w:pStyle w:val="berschrift3"/>
-        <w:rPr>
-          <w:lang w:val="en-US"/>
-        </w:rPr>
-      </w:pPr>
-      <w:bookmarkStart w:id="77" w:name="_Toc478736384"/>
-      <w:r>
-        <w:rPr>
-          <w:lang w:val="en-US"/>
-        </w:rPr>
-        <w:t>File comments</w:t>
-      </w:r>
-      <w:bookmarkEnd w:id="77"/>
-    </w:p>
-    <w:p>
-      <w:pPr>
-        <w:rPr>
-          <w:lang w:val="en-US"/>
-        </w:rPr>
-      </w:pPr>
-      <w:r>
-        <w:rPr>
-          <w:lang w:val="en-US"/>
-        </w:rPr>
-        <w:t>Using file comments on configuration enums is easy. Simply add the @ConfigComment annotation. It takes a string list with each string representing a single line.</w:t>
-      </w:r>
-    </w:p>
-    <w:p>
-      <w:pPr>
-        <w:rPr>
-          <w:lang w:val="en-US"/>
-        </w:rPr>
-      </w:pPr>
-      <w:r>
-        <w:rPr>
-          <w:lang w:val="en-US"/>
-        </w:rPr>
-        <w:t>Here is an example how to use it:</w:t>
-      </w:r>
-    </w:p>
-    <w:p>
-      <w:pPr>
-        <w:rPr>
-          <w:rStyle w:val="CODE"/>
-        </w:rPr>
-      </w:pPr>
-      <w:r>
-        <w:rPr>
-          <w:rStyle w:val="CODE"/>
-        </w:rPr>
-        <w:t xml:space="preserve">    @ConfigurationValues(path = “core”)</w:t>
-      </w:r>
-      <w:r>
-        <w:rPr>
-          <w:rStyle w:val="CODE"/>
-        </w:rPr>
-        <w:br/>
-        <w:t xml:space="preserve">    public enum MyConfig implements ConfigurationValueInterface</w:t>
-      </w:r>
-      <w:r>
-        <w:rPr>
-          <w:rStyle w:val="CODE"/>
-        </w:rPr>
-        <w:br/>
-        <w:t xml:space="preserve">    {</w:t>
-      </w:r>
-      <w:r>
-        <w:rPr>
-          <w:rStyle w:val="CODE"/>
-        </w:rPr>
-        <w:br/>
-        <w:t xml:space="preserve">        @ConfigurationBool(defaultValue = true)</w:t>
-      </w:r>
-      <w:r>
-        <w:rPr>
-          <w:rStyle w:val="CODE"/>
-        </w:rPr>
-        <w:br/>
-        <w:t xml:space="preserve">        @ConfigComment({</w:t>
-      </w:r>
-      <w:r>
-        <w:rPr>
-          <w:rStyle w:val="CODE"/>
-        </w:rPr>
-        <w:br/>
-        <w:t xml:space="preserve">            “this is the first line”,</w:t>
-      </w:r>
-      <w:r>
-        <w:rPr>
-          <w:rStyle w:val="CODE"/>
-        </w:rPr>
-        <w:br/>
-        <w:t xml:space="preserve">            “some other comment line”</w:t>
-      </w:r>
-      <w:r>
-        <w:rPr>
-          <w:rStyle w:val="CODE"/>
-        </w:rPr>
-        <w:br/>
-        <w:t xml:space="preserve">        })</w:t>
-      </w:r>
-      <w:r>
-        <w:rPr>
-          <w:rStyle w:val="CODE"/>
-        </w:rPr>
-        <w:br/>
-        <w:t xml:space="preserve">        MyCommandEnabled</w:t>
-      </w:r>
-      <w:r>
-        <w:rPr>
-          <w:rStyle w:val="CODE"/>
-        </w:rPr>
-        <w:br/>
         <w:t xml:space="preserve">    }</w:t>
       </w:r>
-    </w:p>
-    <w:p>
-      <w:pPr>
-        <w:rPr>
-          <w:lang w:val="en-US"/>
-        </w:rPr>
-      </w:pPr>
-      <w:r>
-        <w:rPr>
-          <w:lang w:val="en-US"/>
-        </w:rPr>
-        <w:t>The comment will be placed into the configuration file if there is no existing comment.</w:t>
-      </w:r>
-      <w:r>
-        <w:rPr>
-          <w:lang w:val="en-US"/>
-        </w:rPr>
-        <w:t xml:space="preserve"> You can add the comments to describe valid values and the meaning of your configuration value. This helps administrators editing your files.</w:t>
-      </w:r>
-    </w:p>
-    <w:p>
-      <w:pPr>
-        <w:rPr>
-          <w:lang w:val="en-US"/>
-        </w:rPr>
-      </w:pPr>
-      <w:r>
-        <w:rPr>
-          <w:lang w:val="en-US"/>
-        </w:rPr>
-        <w:t>A second option is to check the DataSection (f.e. in your own custom DataFragment implementation). If the DataSection is implementing CommentableDataSection you can cast it and use the methods “setSectionComments” or “setValueComments” to set a comment within your configuration file.</w:t>
-      </w:r>
-    </w:p>
-    <w:p>
-      <w:pPr>
-        <w:rPr>
-          <w:lang w:val="en-US"/>
-        </w:rPr>
-      </w:pPr>
-    </w:p>
-    <w:p>
-      <w:pPr>
-        <w:pStyle w:val="berschrift3"/>
-        <w:rPr>
-          <w:lang w:val="en-US"/>
-        </w:rPr>
-      </w:pPr>
-      <w:r>
-        <w:rPr>
-          <w:lang w:val="en-US"/>
-        </w:rPr>
-        <w:t xml:space="preserve">Value </w:t>
-      </w:r>
-      <w:r>
-        <w:rPr>
-          <w:lang w:val="en-US"/>
-        </w:rPr>
-        <w:t>validation</w:t>
-      </w:r>
-    </w:p>
-    <w:p>
-      <w:pPr>
-        <w:rPr>
-          <w:lang w:val="en-US"/>
-        </w:rPr>
-      </w:pPr>
-      <w:r>
-        <w:rPr>
-          <w:lang w:val="en-US"/>
-        </w:rPr>
-        <w:t>Configuration enumerations support validation through several annotations.</w:t>
-      </w:r>
-    </w:p>
-    <w:p>
-      <w:pPr>
-        <w:rPr>
-          <w:lang w:val="en-US"/>
-        </w:rPr>
-      </w:pPr>
-      <w:r>
-        <w:rPr>
-          <w:lang w:val="en-US"/>
-        </w:rPr>
-        <w:t>Simply add one or more annotations to your configuration enum and once you edit a configuration value you can invoke Method validate to check for invalid values.</w:t>
-      </w:r>
-    </w:p>
-    <w:p>
-      <w:pPr>
-        <w:rPr>
-          <w:lang w:val="en-US"/>
-        </w:rPr>
-      </w:pPr>
-      <w:r>
-        <w:rPr>
-          <w:rStyle w:val="CODE"/>
-        </w:rPr>
-        <w:t xml:space="preserve">    MyConfig.MyValue.setInt(55); </w:t>
-      </w:r>
-      <w:r>
-        <w:rPr>
-          <w:rStyle w:val="CODE"/>
-        </w:rPr>
-        <w:br/>
-        <w:t xml:space="preserve">    try</w:t>
-      </w:r>
-      <w:r>
-        <w:rPr>
-          <w:rStyle w:val="CODE"/>
-        </w:rPr>
-        <w:br/>
-        <w:t xml:space="preserve">    {</w:t>
-      </w:r>
-      <w:r>
-        <w:rPr>
-          <w:rStyle w:val="CODE"/>
-        </w:rPr>
-        <w:br/>
-        <w:t xml:space="preserve">        MyConfig.MyValue.validate();</w:t>
-      </w:r>
-      <w:r>
-        <w:rPr>
-          <w:rStyle w:val="CODE"/>
-        </w:rPr>
-        <w:br/>
-        <w:t xml:space="preserve">        MyConfig.MyValue.saveConfig();</w:t>
-      </w:r>
-      <w:r>
-        <w:rPr>
-          <w:rStyle w:val="CODE"/>
-        </w:rPr>
-        <w:br/>
-        <w:t xml:space="preserve">    }</w:t>
-      </w:r>
-      <w:r>
-        <w:rPr>
-          <w:rStyle w:val="CODE"/>
-        </w:rPr>
-        <w:br/>
-        <w:t xml:space="preserve">    catch (McException ex)</w:t>
-      </w:r>
-      <w:r>
-        <w:rPr>
-          <w:rStyle w:val="CODE"/>
-        </w:rPr>
-        <w:br/>
-        <w:t xml:space="preserve">    {</w:t>
-      </w:r>
-      <w:r>
-        <w:rPr>
-          <w:rStyle w:val="CODE"/>
-        </w:rPr>
-        <w:br/>
-        <w:t xml:space="preserve">        // will revert the changes made to MyValue</w:t>
-      </w:r>
-      <w:r>
-        <w:rPr>
-          <w:rStyle w:val="CODE"/>
-        </w:rPr>
-        <w:br/>
-        <w:t xml:space="preserve">        MyConfig.MyValue.rollbackConfig();</w:t>
-      </w:r>
-      <w:r>
-        <w:rPr>
-          <w:rStyle w:val="CODE"/>
-        </w:rPr>
-        <w:br/>
-        <w:t xml:space="preserve">    }</w:t>
-      </w:r>
-      <w:r>
-        <w:rPr>
-          <w:rStyle w:val="CODE"/>
-        </w:rPr>
-        <w:br/>
-      </w:r>
-    </w:p>
-    <w:p>
-      <w:pPr>
-        <w:rPr>
-          <w:lang w:val="en-US"/>
-        </w:rPr>
-      </w:pPr>
-      <w:r>
-        <w:rPr>
-          <w:lang w:val="en-US"/>
-        </w:rPr>
-        <w:lastRenderedPageBreak/>
+      <w:r>
+        <w:rPr>
+          <w:rStyle w:val="CODE"/>
+        </w:rPr>
+        <w:br/>
+      </w:r>
+    </w:p>
+    <w:p>
+      <w:pPr>
+        <w:rPr>
+          <w:lang w:val="en-US"/>
+        </w:rPr>
+      </w:pPr>
+      <w:r>
+        <w:rPr>
+          <w:lang w:val="en-US"/>
+        </w:rPr>
         <w:t>After doing multiple changes you can invoke verifyConfig for checking all enumeration values in the same config file.</w:t>
       </w:r>
     </w:p>
@@ -34629,7 +34791,7 @@
           <w:lang w:val="en-US"/>
         </w:rPr>
       </w:pPr>
-      <w:bookmarkStart w:id="78" w:name="_Toc478736385"/>
+      <w:bookmarkStart w:id="79" w:name="_Toc478736385"/>
       <w:r>
         <w:rPr>
           <w:lang w:val="en-US"/>
@@ -34637,7 +34799,7 @@
         <w:lastRenderedPageBreak/>
         <w:t>Directly loading/writing yml files</w:t>
       </w:r>
-      <w:bookmarkEnd w:id="78"/>
+      <w:bookmarkEnd w:id="79"/>
     </w:p>
     <w:p>
       <w:pPr>
@@ -34704,14 +34866,14 @@
           <w:lang w:val="en-US"/>
         </w:rPr>
       </w:pPr>
-      <w:bookmarkStart w:id="79" w:name="_Toc478736386"/>
+      <w:bookmarkStart w:id="80" w:name="_Toc478736386"/>
       <w:r>
         <w:rPr>
           <w:lang w:val="en-US"/>
         </w:rPr>
         <w:t>Storages</w:t>
       </w:r>
-      <w:bookmarkEnd w:id="79"/>
+      <w:bookmarkEnd w:id="80"/>
     </w:p>
     <w:p>
       <w:pPr>
@@ -35001,14 +35163,14 @@
           <w:lang w:val="en-US"/>
         </w:rPr>
       </w:pPr>
-      <w:bookmarkStart w:id="80" w:name="_Toc478736387"/>
+      <w:bookmarkStart w:id="81" w:name="_Toc478736387"/>
       <w:r>
         <w:rPr>
           <w:lang w:val="en-US"/>
         </w:rPr>
         <w:t>McPlayerInterface.getPersistentStorage</w:t>
       </w:r>
-      <w:bookmarkEnd w:id="80"/>
+      <w:bookmarkEnd w:id="81"/>
     </w:p>
     <w:p>
       <w:pPr>
@@ -35097,7 +35259,7 @@
           <w:lang w:val="en-US"/>
         </w:rPr>
       </w:pPr>
-      <w:bookmarkStart w:id="81" w:name="_Toc478736388"/>
+      <w:bookmarkStart w:id="82" w:name="_Toc478736388"/>
       <w:r>
         <w:rPr>
           <w:lang w:val="en-US"/>
@@ -35105,7 +35267,7 @@
         <w:lastRenderedPageBreak/>
         <w:t>McPlayerInterface.getSessionStorage</w:t>
       </w:r>
-      <w:bookmarkEnd w:id="81"/>
+      <w:bookmarkEnd w:id="82"/>
     </w:p>
     <w:p>
       <w:pPr>
@@ -35164,14 +35326,14 @@
           <w:lang w:val="en-US"/>
         </w:rPr>
       </w:pPr>
-      <w:bookmarkStart w:id="82" w:name="_Toc478736389"/>
+      <w:bookmarkStart w:id="83" w:name="_Toc478736389"/>
       <w:r>
         <w:rPr>
           <w:lang w:val="en-US"/>
         </w:rPr>
         <w:t>McPlayerInterface.getContextStorage</w:t>
       </w:r>
-      <w:bookmarkEnd w:id="82"/>
+      <w:bookmarkEnd w:id="83"/>
     </w:p>
     <w:p>
       <w:pPr>
@@ -35306,14 +35468,14 @@
           <w:lang w:val="en-US"/>
         </w:rPr>
       </w:pPr>
-      <w:bookmarkStart w:id="83" w:name="_Toc478736390"/>
+      <w:bookmarkStart w:id="84" w:name="_Toc478736390"/>
       <w:r>
         <w:rPr>
           <w:lang w:val="en-US"/>
         </w:rPr>
         <w:t>GuiSessionInterface.getGuiStorage</w:t>
       </w:r>
-      <w:bookmarkEnd w:id="83"/>
+      <w:bookmarkEnd w:id="84"/>
     </w:p>
     <w:p>
       <w:pPr>
@@ -35367,14 +35529,14 @@
           <w:lang w:val="en-US"/>
         </w:rPr>
       </w:pPr>
-      <w:bookmarkStart w:id="84" w:name="_Toc478736391"/>
+      <w:bookmarkStart w:id="85" w:name="_Toc478736391"/>
       <w:r>
         <w:rPr>
           <w:lang w:val="en-US"/>
         </w:rPr>
         <w:t>Extension handling</w:t>
       </w:r>
-      <w:bookmarkEnd w:id="84"/>
+      <w:bookmarkEnd w:id="85"/>
     </w:p>
     <w:p>
       <w:pPr>
@@ -35403,14 +35565,14 @@
           <w:lang w:val="en-US"/>
         </w:rPr>
       </w:pPr>
-      <w:bookmarkStart w:id="85" w:name="_Toc478736392"/>
+      <w:bookmarkStart w:id="86" w:name="_Toc478736392"/>
       <w:r>
         <w:rPr>
           <w:lang w:val="en-US"/>
         </w:rPr>
         <w:t>Simple GUI</w:t>
       </w:r>
-      <w:bookmarkEnd w:id="85"/>
+      <w:bookmarkEnd w:id="86"/>
     </w:p>
     <w:p>
       <w:pPr>
@@ -35493,14 +35655,14 @@
           <w:lang w:val="en-US"/>
         </w:rPr>
       </w:pPr>
-      <w:bookmarkStart w:id="86" w:name="_Toc478736393"/>
+      <w:bookmarkStart w:id="87" w:name="_Toc478736393"/>
       <w:r>
         <w:rPr>
           <w:lang w:val="en-US"/>
         </w:rPr>
         <w:t>Open a click gui (inventory)</w:t>
       </w:r>
-      <w:bookmarkEnd w:id="86"/>
+      <w:bookmarkEnd w:id="87"/>
     </w:p>
     <w:p>
       <w:pPr>
@@ -36343,14 +36505,14 @@
           <w:lang w:val="en-US"/>
         </w:rPr>
       </w:pPr>
-      <w:bookmarkStart w:id="87" w:name="_Toc478736394"/>
+      <w:bookmarkStart w:id="88" w:name="_Toc478736394"/>
       <w:r>
         <w:rPr>
           <w:lang w:val="en-US"/>
         </w:rPr>
         <w:t>Open Anvil Gui (text input)</w:t>
       </w:r>
-      <w:bookmarkEnd w:id="87"/>
+      <w:bookmarkEnd w:id="88"/>
     </w:p>
     <w:p>
       <w:pPr>
@@ -36700,14 +36862,14 @@
           <w:lang w:val="en-US"/>
         </w:rPr>
       </w:pPr>
-      <w:bookmarkStart w:id="88" w:name="_Toc478736395"/>
+      <w:bookmarkStart w:id="89" w:name="_Toc478736395"/>
       <w:r>
         <w:rPr>
           <w:lang w:val="en-US"/>
         </w:rPr>
         <w:t>Raw messages</w:t>
       </w:r>
-      <w:bookmarkEnd w:id="88"/>
+      <w:bookmarkEnd w:id="89"/>
     </w:p>
     <w:p>
       <w:pPr>
@@ -37040,7 +37202,7 @@
           <w:lang w:val="en-US"/>
         </w:rPr>
       </w:pPr>
-      <w:bookmarkStart w:id="89" w:name="_Toc478736396"/>
+      <w:bookmarkStart w:id="90" w:name="_Toc478736396"/>
       <w:r>
         <w:rPr>
           <w:lang w:val="en-US"/>
@@ -37053,7 +37215,7 @@
         </w:rPr>
         <w:t xml:space="preserve"> and custom blocks</w:t>
       </w:r>
-      <w:bookmarkEnd w:id="89"/>
+      <w:bookmarkEnd w:id="90"/>
     </w:p>
     <w:p>
       <w:pPr>
@@ -37118,14 +37280,14 @@
           <w:lang w:val="en-US"/>
         </w:rPr>
       </w:pPr>
-      <w:bookmarkStart w:id="90" w:name="_Toc478736397"/>
+      <w:bookmarkStart w:id="91" w:name="_Toc478736397"/>
       <w:r>
         <w:rPr>
           <w:lang w:val="en-US"/>
         </w:rPr>
         <w:t>IMPORTANT! (Modding prolog)</w:t>
       </w:r>
-      <w:bookmarkEnd w:id="90"/>
+      <w:bookmarkEnd w:id="91"/>
     </w:p>
     <w:p>
       <w:pPr>
@@ -37530,14 +37692,14 @@
           <w:lang w:val="en-US"/>
         </w:rPr>
       </w:pPr>
-      <w:bookmarkStart w:id="91" w:name="_Toc478736398"/>
+      <w:bookmarkStart w:id="92" w:name="_Toc478736398"/>
       <w:r>
         <w:rPr>
           <w:lang w:val="en-US"/>
         </w:rPr>
         <w:t>Creating items</w:t>
       </w:r>
-      <w:bookmarkEnd w:id="91"/>
+      <w:bookmarkEnd w:id="92"/>
     </w:p>
     <w:p>
       <w:pPr>
@@ -37658,14 +37820,14 @@
           <w:lang w:val="en-US"/>
         </w:rPr>
       </w:pPr>
-      <w:bookmarkStart w:id="92" w:name="_Toc478736399"/>
+      <w:bookmarkStart w:id="93" w:name="_Toc478736399"/>
       <w:r>
         <w:rPr>
           <w:lang w:val="en-US"/>
         </w:rPr>
         <w:t>Resource pack</w:t>
       </w:r>
-      <w:bookmarkEnd w:id="92"/>
+      <w:bookmarkEnd w:id="93"/>
     </w:p>
     <w:p>
       <w:pPr>
@@ -37921,14 +38083,14 @@
           <w:lang w:val="en-US"/>
         </w:rPr>
       </w:pPr>
-      <w:bookmarkStart w:id="93" w:name="_Toc478736400"/>
+      <w:bookmarkStart w:id="94" w:name="_Toc478736400"/>
       <w:r>
         <w:rPr>
           <w:lang w:val="en-US"/>
         </w:rPr>
         <w:t>Creating your own icons</w:t>
       </w:r>
-      <w:bookmarkEnd w:id="93"/>
+      <w:bookmarkEnd w:id="94"/>
     </w:p>
     <w:p>
       <w:pPr>
@@ -38120,14 +38282,14 @@
           <w:lang w:val="en-US"/>
         </w:rPr>
       </w:pPr>
-      <w:bookmarkStart w:id="94" w:name="_Toc478736401"/>
+      <w:bookmarkStart w:id="95" w:name="_Toc478736401"/>
       <w:r>
         <w:rPr>
           <w:lang w:val="en-US"/>
         </w:rPr>
         <w:t>Tooling items</w:t>
       </w:r>
-      <w:bookmarkEnd w:id="94"/>
+      <w:bookmarkEnd w:id="95"/>
     </w:p>
     <w:p>
       <w:pPr>
@@ -38317,14 +38479,14 @@
           <w:lang w:val="en-US"/>
         </w:rPr>
       </w:pPr>
-      <w:bookmarkStart w:id="95" w:name="_Toc478736402"/>
+      <w:bookmarkStart w:id="96" w:name="_Toc478736402"/>
       <w:r>
         <w:rPr>
           <w:lang w:val="en-US"/>
         </w:rPr>
         <w:t>Custom blocks</w:t>
       </w:r>
-      <w:bookmarkEnd w:id="95"/>
+      <w:bookmarkEnd w:id="96"/>
     </w:p>
     <w:p>
       <w:pPr>
@@ -38806,14 +38968,14 @@
           <w:lang w:val="en-US"/>
         </w:rPr>
       </w:pPr>
-      <w:bookmarkStart w:id="96" w:name="_Toc478736403"/>
+      <w:bookmarkStart w:id="97" w:name="_Toc478736403"/>
       <w:r>
         <w:rPr>
           <w:lang w:val="en-US"/>
         </w:rPr>
         <w:t>Permissions</w:t>
       </w:r>
-      <w:bookmarkEnd w:id="96"/>
+      <w:bookmarkEnd w:id="97"/>
     </w:p>
     <w:p>
       <w:pPr>
@@ -38835,14 +38997,14 @@
           <w:lang w:val="en-US"/>
         </w:rPr>
       </w:pPr>
-      <w:bookmarkStart w:id="97" w:name="_Toc478736404"/>
+      <w:bookmarkStart w:id="98" w:name="_Toc478736404"/>
       <w:r>
         <w:rPr>
           <w:lang w:val="en-US"/>
         </w:rPr>
         <w:t>Creating and using permissions enumeration</w:t>
       </w:r>
-      <w:bookmarkEnd w:id="97"/>
+      <w:bookmarkEnd w:id="98"/>
     </w:p>
     <w:p>
       <w:pPr>
@@ -38971,14 +39133,14 @@
           <w:lang w:val="en-US"/>
         </w:rPr>
       </w:pPr>
-      <w:bookmarkStart w:id="98" w:name="_Toc478736405"/>
+      <w:bookmarkStart w:id="99" w:name="_Toc478736405"/>
       <w:r>
         <w:rPr>
           <w:lang w:val="en-US"/>
         </w:rPr>
         <w:t>String substitution in paths</w:t>
       </w:r>
-      <w:bookmarkEnd w:id="98"/>
+      <w:bookmarkEnd w:id="99"/>
     </w:p>
     <w:p>
       <w:pPr>
@@ -39007,14 +39169,14 @@
           <w:lang w:val="en-US"/>
         </w:rPr>
       </w:pPr>
-      <w:bookmarkStart w:id="99" w:name="_Toc478736406"/>
+      <w:bookmarkStart w:id="100" w:name="_Toc478736406"/>
       <w:r>
         <w:rPr>
           <w:lang w:val="en-US"/>
         </w:rPr>
         <w:t>Objects framework</w:t>
       </w:r>
-      <w:bookmarkEnd w:id="99"/>
+      <w:bookmarkEnd w:id="100"/>
     </w:p>
     <w:p>
       <w:pPr>
@@ -39072,14 +39234,14 @@
           <w:lang w:val="en-US"/>
         </w:rPr>
       </w:pPr>
-      <w:bookmarkStart w:id="100" w:name="_Toc478736407"/>
+      <w:bookmarkStart w:id="101" w:name="_Toc478736407"/>
       <w:r>
         <w:rPr>
           <w:lang w:val="en-US"/>
         </w:rPr>
         <w:t>Components</w:t>
       </w:r>
-      <w:bookmarkEnd w:id="100"/>
+      <w:bookmarkEnd w:id="101"/>
     </w:p>
     <w:p>
       <w:pPr>
@@ -41992,14 +42154,14 @@
           <w:lang w:val="en-US"/>
         </w:rPr>
       </w:pPr>
-      <w:bookmarkStart w:id="101" w:name="_Toc478736408"/>
+      <w:bookmarkStart w:id="102" w:name="_Toc478736408"/>
       <w:r>
         <w:rPr>
           <w:lang w:val="en-US"/>
         </w:rPr>
         <w:t>Signs</w:t>
       </w:r>
-      <w:bookmarkEnd w:id="101"/>
+      <w:bookmarkEnd w:id="102"/>
     </w:p>
     <w:p>
       <w:pPr>
@@ -42092,14 +42254,14 @@
           <w:lang w:val="en-US"/>
         </w:rPr>
       </w:pPr>
-      <w:bookmarkStart w:id="102" w:name="_Toc478736409"/>
+      <w:bookmarkStart w:id="103" w:name="_Toc478736409"/>
       <w:r>
         <w:rPr>
           <w:lang w:val="en-US"/>
         </w:rPr>
         <w:t>Entities</w:t>
       </w:r>
-      <w:bookmarkEnd w:id="102"/>
+      <w:bookmarkEnd w:id="103"/>
     </w:p>
     <w:p>
       <w:pPr>
@@ -42431,7 +42593,7 @@
           <w:lang w:val="en-US"/>
         </w:rPr>
       </w:pPr>
-      <w:bookmarkStart w:id="103" w:name="_Toc478736410"/>
+      <w:bookmarkStart w:id="104" w:name="_Toc478736410"/>
       <w:r>
         <w:rPr>
           <w:lang w:val="en-US"/>
@@ -42439,7 +42601,7 @@
         <w:lastRenderedPageBreak/>
         <w:t>Zones</w:t>
       </w:r>
-      <w:bookmarkEnd w:id="103"/>
+      <w:bookmarkEnd w:id="104"/>
     </w:p>
     <w:p>
       <w:pPr>
@@ -43866,14 +44028,14 @@
           <w:lang w:val="en-US"/>
         </w:rPr>
       </w:pPr>
-      <w:bookmarkStart w:id="104" w:name="_Toc478736411"/>
+      <w:bookmarkStart w:id="105" w:name="_Toc478736411"/>
       <w:r>
         <w:rPr>
           <w:lang w:val="en-US"/>
         </w:rPr>
         <w:t>Abstract Objects</w:t>
       </w:r>
-      <w:bookmarkEnd w:id="104"/>
+      <w:bookmarkEnd w:id="105"/>
     </w:p>
     <w:p>
       <w:pPr>
@@ -43928,14 +44090,14 @@
           <w:lang w:val="en-US"/>
         </w:rPr>
       </w:pPr>
-      <w:bookmarkStart w:id="105" w:name="_Toc478736412"/>
+      <w:bookmarkStart w:id="106" w:name="_Toc478736412"/>
       <w:r>
         <w:rPr>
           <w:lang w:val="en-US"/>
         </w:rPr>
         <w:t>Event framework</w:t>
       </w:r>
-      <w:bookmarkEnd w:id="105"/>
+      <w:bookmarkEnd w:id="106"/>
     </w:p>
     <w:p>
       <w:pPr>
@@ -44131,7 +44293,7 @@
           <w:lang w:val="en-US"/>
         </w:rPr>
       </w:pPr>
-      <w:bookmarkStart w:id="106" w:name="_Toc478736413"/>
+      <w:bookmarkStart w:id="107" w:name="_Toc478736413"/>
       <w:r>
         <w:rPr>
           <w:lang w:val="en-US"/>
@@ -44144,7 +44306,7 @@
         </w:rPr>
         <w:t xml:space="preserve"> (Spigot)</w:t>
       </w:r>
-      <w:bookmarkEnd w:id="106"/>
+      <w:bookmarkEnd w:id="107"/>
     </w:p>
     <w:p>
       <w:pPr>
@@ -44213,16 +44375,16 @@
           <w:lang w:val="en-US"/>
         </w:rPr>
       </w:pPr>
-      <w:bookmarkStart w:id="107" w:name="_Ref474207910"/>
-      <w:bookmarkStart w:id="108" w:name="_Toc478736414"/>
+      <w:bookmarkStart w:id="108" w:name="_Ref474207910"/>
+      <w:bookmarkStart w:id="109" w:name="_Toc478736414"/>
       <w:r>
         <w:rPr>
           <w:lang w:val="en-US"/>
         </w:rPr>
         <w:t>Using the event bus</w:t>
       </w:r>
-      <w:bookmarkEnd w:id="107"/>
       <w:bookmarkEnd w:id="108"/>
+      <w:bookmarkEnd w:id="109"/>
     </w:p>
     <w:p>
       <w:pPr>
@@ -44491,16 +44653,16 @@
           <w:lang w:val="en-US"/>
         </w:rPr>
       </w:pPr>
-      <w:bookmarkStart w:id="109" w:name="_Ref474207743"/>
-      <w:bookmarkStart w:id="110" w:name="_Toc478736415"/>
+      <w:bookmarkStart w:id="110" w:name="_Ref474207743"/>
+      <w:bookmarkStart w:id="111" w:name="_Toc478736415"/>
       <w:r>
         <w:rPr>
           <w:lang w:val="en-US"/>
         </w:rPr>
         <w:t>Player events</w:t>
       </w:r>
-      <w:bookmarkEnd w:id="109"/>
       <w:bookmarkEnd w:id="110"/>
+      <w:bookmarkEnd w:id="111"/>
     </w:p>
     <w:p>
       <w:pPr>
@@ -44542,7 +44704,7 @@
           <w:lang w:val="en-US"/>
         </w:rPr>
       </w:pPr>
-      <w:bookmarkStart w:id="111" w:name="_Toc478736416"/>
+      <w:bookmarkStart w:id="112" w:name="_Toc478736416"/>
       <w:r>
         <w:rPr>
           <w:lang w:val="en-US"/>
@@ -44550,7 +44712,7 @@
         <w:lastRenderedPageBreak/>
         <w:t>Object events</w:t>
       </w:r>
-      <w:bookmarkEnd w:id="111"/>
+      <w:bookmarkEnd w:id="112"/>
     </w:p>
     <w:p>
       <w:pPr>
@@ -44667,14 +44829,14 @@
           <w:lang w:val="en-US"/>
         </w:rPr>
       </w:pPr>
-      <w:bookmarkStart w:id="112" w:name="_Toc478736417"/>
+      <w:bookmarkStart w:id="113" w:name="_Toc478736417"/>
       <w:r>
         <w:rPr>
           <w:lang w:val="en-US"/>
         </w:rPr>
         <w:t>Bukkit event wrapping</w:t>
       </w:r>
-      <w:bookmarkEnd w:id="112"/>
+      <w:bookmarkEnd w:id="113"/>
     </w:p>
     <w:p>
       <w:pPr>
@@ -44797,7 +44959,7 @@
           <w:lang w:val="en-US"/>
         </w:rPr>
       </w:pPr>
-      <w:bookmarkStart w:id="113" w:name="_Toc478736418"/>
+      <w:bookmarkStart w:id="114" w:name="_Toc478736418"/>
       <w:r>
         <w:rPr>
           <w:lang w:val="en-US"/>
@@ -44810,7 +44972,7 @@
         </w:rPr>
         <w:t>McLib</w:t>
       </w:r>
-      <w:bookmarkEnd w:id="113"/>
+      <w:bookmarkEnd w:id="114"/>
     </w:p>
     <w:p>
       <w:pPr>
@@ -44922,7 +45084,7 @@
           <w:lang w:val="en-US"/>
         </w:rPr>
       </w:pPr>
-      <w:bookmarkStart w:id="114" w:name="_Toc478736419"/>
+      <w:bookmarkStart w:id="115" w:name="_Toc478736419"/>
       <w:r>
         <w:rPr>
           <w:lang w:val="en-US"/>
@@ -44941,7 +45103,7 @@
         </w:rPr>
         <w:t>events</w:t>
       </w:r>
-      <w:bookmarkEnd w:id="114"/>
+      <w:bookmarkEnd w:id="115"/>
     </w:p>
     <w:p>
       <w:pPr>
@@ -45274,7 +45436,7 @@
           <w:lang w:val="en-US"/>
         </w:rPr>
       </w:pPr>
-      <w:bookmarkStart w:id="115" w:name="_Toc478736420"/>
+      <w:bookmarkStart w:id="116" w:name="_Toc478736420"/>
       <w:r>
         <w:rPr>
           <w:lang w:val="en-US"/>
@@ -45287,7 +45449,7 @@
         </w:rPr>
         <w:t xml:space="preserve"> and skins</w:t>
       </w:r>
-      <w:bookmarkEnd w:id="115"/>
+      <w:bookmarkEnd w:id="116"/>
     </w:p>
     <w:p>
       <w:pPr>
@@ -45664,8 +45826,6 @@
           <w:lang w:val="en-US"/>
         </w:rPr>
       </w:pPr>
-      <w:bookmarkStart w:id="116" w:name="_GoBack"/>
-      <w:bookmarkEnd w:id="116"/>
     </w:p>
     <w:p>
       <w:pPr>
@@ -48705,7 +48865,7 @@
                               <w:color w:val="FFFFFF" w:themeColor="background1"/>
                               <w14:numForm w14:val="lining"/>
                             </w:rPr>
-                            <w:t>77</w:t>
+                            <w:t>46</w:t>
                           </w:r>
                           <w:r>
                             <w:rPr>
@@ -48770,7 +48930,7 @@
                         <w:color w:val="FFFFFF" w:themeColor="background1"/>
                         <w14:numForm w14:val="lining"/>
                       </w:rPr>
-                      <w:t>77</w:t>
+                      <w:t>46</w:t>
                     </w:r>
                     <w:r>
                       <w:rPr>
@@ -52927,6 +53087,7 @@
     <w:rsid w:val="00900F87"/>
     <w:rsid w:val="00930BA6"/>
     <w:rsid w:val="0098429F"/>
+    <w:rsid w:val="009D0214"/>
     <w:rsid w:val="00A27B20"/>
     <w:rsid w:val="00A3270B"/>
     <w:rsid w:val="00B23744"/>
@@ -53723,7 +53884,7 @@
 </file>
 
 <file path=customXml/itemProps2.xml><?xml version="1.0" encoding="utf-8"?>
-<ds:datastoreItem xmlns:ds="http://schemas.openxmlformats.org/officeDocument/2006/customXml" ds:itemID="{0D4C4BA8-3F5E-4DED-9DCB-6499982C72DE}">
+<ds:datastoreItem xmlns:ds="http://schemas.openxmlformats.org/officeDocument/2006/customXml" ds:itemID="{0299183C-7DC7-48B0-91AE-3125167F511E}">
   <ds:schemaRefs>
     <ds:schemaRef ds:uri="http://schemas.openxmlformats.org/officeDocument/2006/bibliography"/>
   </ds:schemaRefs>

</xml_diff>